<commit_message>
sprint3 final DOCs update
</commit_message>
<xml_diff>
--- a/DOCs/6733 Team2  Sprint 3 RevwRtro.docx
+++ b/DOCs/6733 Team2  Sprint 3 RevwRtro.docx
@@ -16,8 +16,16 @@
         <w:t xml:space="preserve"> Sprint Review and Retrospective</w:t>
       </w:r>
     </w:p>
-    <w:p/>
-    <w:p>
+    <w:p>
+      <w:bookmarkStart w:id="0" w:name="_GoBack"/>
+      <w:bookmarkEnd w:id="0"/>
+    </w:p>
+    <w:p>
+      <w:pPr>
+        <w:rPr>
+          <w:rStyle w:val="Hyperlink"/>
+        </w:rPr>
+      </w:pPr>
       <w:r>
         <w:t xml:space="preserve">Prototype Demo link:  </w:t>
       </w:r>
@@ -30,6 +38,11 @@
         </w:r>
       </w:hyperlink>
     </w:p>
+    <w:p>
+      <w:r>
+        <w:t>(Clear browser cache or run incognito)</w:t>
+      </w:r>
+    </w:p>
     <w:p/>
     <w:p>
       <w:pPr>
@@ -71,8 +84,10 @@
           <w:t>https://trello.com/b/Mn5Ftara/6733team2project</w:t>
         </w:r>
       </w:hyperlink>
-    </w:p>
-    <w:p/>
+      <w:r>
+        <w:br/>
+      </w:r>
+    </w:p>
     <w:p>
       <w:r>
         <w:t xml:space="preserve">REPO for Video and Audio recordings: </w:t>
@@ -124,9 +139,8 @@
       <w:r>
         <w:t xml:space="preserve">SPRINT GOAL:  </w:t>
       </w:r>
-      <w:bookmarkStart w:id="0" w:name="_GoBack"/>
-      <w:r>
-        <w:t>Complete Match Making Engine</w:t>
+      <w:r>
+        <w:t>Finish Prototype</w:t>
       </w:r>
       <w:r>
         <w:t xml:space="preserve"> </w:t>
@@ -137,7 +151,6 @@
       <w:r>
         <w:t xml:space="preserve"> </w:t>
       </w:r>
-      <w:bookmarkEnd w:id="0"/>
     </w:p>
     <w:p/>
     <w:p>
@@ -152,6 +165,9 @@
       <w:r>
         <w:t xml:space="preserve"> </w:t>
       </w:r>
+      <w:r>
+        <w:t>Final planned sprint this project, UI and backend are working; some admin tasks were not included by plan as the initial prototype was to focus on the user.</w:t>
+      </w:r>
     </w:p>
     <w:p/>
     <w:p>
@@ -166,6 +182,9 @@
       <w:r>
         <w:t xml:space="preserve"> </w:t>
       </w:r>
+      <w:r>
+        <w:t>Demo video of front end and user interface</w:t>
+      </w:r>
     </w:p>
     <w:p/>
     <w:p>
@@ -180,6 +199,18 @@
       <w:r>
         <w:t xml:space="preserve"> </w:t>
       </w:r>
+      <w:r>
+        <w:t xml:space="preserve">Initial </w:t>
+      </w:r>
+      <w:r>
+        <w:t>prototype</w:t>
+      </w:r>
+      <w:r>
+        <w:t xml:space="preserve"> is complete</w:t>
+      </w:r>
+      <w:r>
+        <w:t>, one card this sprint is open agreed it should be moved to next sprint as is</w:t>
+      </w:r>
     </w:p>
     <w:p/>
     <w:p>
@@ -194,7 +225,20 @@
       <w:r>
         <w:t xml:space="preserve"> </w:t>
       </w:r>
-    </w:p>
+      <w:r>
+        <w:t xml:space="preserve">  Project is ended, complete formal presentation</w:t>
+      </w:r>
+      <w:r>
+        <w:t xml:space="preserve"> final Scrum for this is Wed</w:t>
+      </w:r>
+      <w:r>
+        <w:t xml:space="preserve"> 5/1</w:t>
+      </w:r>
+      <w:r>
+        <w:t xml:space="preserve"> 9PM</w:t>
+      </w:r>
+    </w:p>
+    <w:p/>
     <w:p>
       <w:r>
         <w:t>•Review of how the marketplace or potential use of the product might have changed what is the most valuable thing to do next</w:t>
@@ -227,21 +271,34 @@
     </w:p>
     <w:p>
       <w:pPr>
-        <w:ind w:firstLine="720"/>
+        <w:numPr>
+          <w:ilvl w:val="1"/>
+          <w:numId w:val="2"/>
+        </w:numPr>
       </w:pPr>
       <w:r>
         <w:t>No Change from current track</w:t>
       </w:r>
     </w:p>
     <w:p>
-      <w:r>
-        <w:tab/>
+      <w:pPr>
+        <w:numPr>
+          <w:ilvl w:val="1"/>
+          <w:numId w:val="2"/>
+        </w:numPr>
+      </w:pPr>
+      <w:r>
         <w:t>Proceeding with best interpretation of the group</w:t>
       </w:r>
     </w:p>
     <w:p>
-      <w:r>
-        <w:tab/>
+      <w:pPr>
+        <w:numPr>
+          <w:ilvl w:val="1"/>
+          <w:numId w:val="2"/>
+        </w:numPr>
+      </w:pPr>
+      <w:r>
         <w:t xml:space="preserve">Product </w:t>
       </w:r>
       <w:r>
@@ -266,7 +323,30 @@
         <w:t>Matchmaking</w:t>
       </w:r>
       <w:r>
+        <w:t xml:space="preserve"> UI</w:t>
+      </w:r>
+      <w:r>
         <w:t xml:space="preserve"> is the sprint 3 goal</w:t>
+      </w:r>
+    </w:p>
+    <w:p>
+      <w:pPr>
+        <w:numPr>
+          <w:ilvl w:val="1"/>
+          <w:numId w:val="2"/>
+        </w:numPr>
+      </w:pPr>
+      <w:r>
+        <w:t xml:space="preserve">Closing Plans </w:t>
+      </w:r>
+      <w:r>
+        <w:t>to be addressed in prot</w:t>
+      </w:r>
+      <w:r>
+        <w:t xml:space="preserve">o </w:t>
+      </w:r>
+      <w:r>
+        <w:t>presentation</w:t>
       </w:r>
     </w:p>
     <w:p>
@@ -293,11 +373,20 @@
       <w:r>
         <w:t xml:space="preserve"> </w:t>
       </w:r>
-    </w:p>
-    <w:p/>
-    <w:p>
-      <w:r>
-        <w:t>•What could be improved</w:t>
+      <w:r>
+        <w:t xml:space="preserve">Smoother on the </w:t>
+      </w:r>
+      <w:r>
+        <w:t>GitHub</w:t>
+      </w:r>
+      <w:r>
+        <w:t xml:space="preserve"> </w:t>
+      </w:r>
+      <w:r>
+        <w:t>synchronization</w:t>
+      </w:r>
+      <w:r>
+        <w:t>/merge</w:t>
       </w:r>
     </w:p>
     <w:p>
@@ -309,32 +398,207 @@
         </w:numPr>
       </w:pPr>
       <w:r>
-        <w:t xml:space="preserve"> </w:t>
-      </w:r>
-    </w:p>
-    <w:p/>
-    <w:p>
-      <w:r>
-        <w:t>•What will we commit to improve in the next Sprint</w:t>
-      </w:r>
-    </w:p>
-    <w:p>
-      <w:r>
-        <w:tab/>
-      </w:r>
-      <w:r>
-        <w:t xml:space="preserve"> </w:t>
+        <w:t>Be</w:t>
+      </w:r>
+      <w:r>
+        <w:t>t</w:t>
+      </w:r>
+      <w:r>
+        <w:t xml:space="preserve">ter on </w:t>
+      </w:r>
+      <w:r>
+        <w:t>coordinating</w:t>
+      </w:r>
+      <w:r>
+        <w:t xml:space="preserve"> the developers and the dependent code</w:t>
+      </w:r>
+    </w:p>
+    <w:p>
+      <w:pPr>
+        <w:pStyle w:val="ListParagraph"/>
+        <w:numPr>
+          <w:ilvl w:val="0"/>
+          <w:numId w:val="1"/>
+        </w:numPr>
+      </w:pPr>
+      <w:r>
+        <w:t xml:space="preserve">More disciplined </w:t>
+      </w:r>
+    </w:p>
+    <w:p>
+      <w:pPr>
+        <w:pStyle w:val="ListParagraph"/>
+        <w:numPr>
+          <w:ilvl w:val="0"/>
+          <w:numId w:val="1"/>
+        </w:numPr>
+      </w:pPr>
+      <w:r>
+        <w:t>Learned from last sprints coordinati</w:t>
+      </w:r>
+      <w:r>
+        <w:t>o</w:t>
+      </w:r>
+      <w:r>
+        <w:t xml:space="preserve">n </w:t>
+      </w:r>
+      <w:r>
+        <w:t xml:space="preserve"> of </w:t>
+      </w:r>
+      <w:r>
+        <w:t>FE</w:t>
+      </w:r>
+      <w:r>
+        <w:t xml:space="preserve"> and</w:t>
+      </w:r>
+      <w:r>
+        <w:t xml:space="preserve"> BE dev</w:t>
+      </w:r>
+      <w:r>
+        <w:t>elopment</w:t>
+      </w:r>
+    </w:p>
+    <w:p>
+      <w:pPr>
+        <w:pStyle w:val="ListParagraph"/>
+        <w:numPr>
+          <w:ilvl w:val="0"/>
+          <w:numId w:val="1"/>
+        </w:numPr>
+      </w:pPr>
+      <w:r>
+        <w:t>Leverage</w:t>
+      </w:r>
+      <w:r>
+        <w:t>d</w:t>
+      </w:r>
+      <w:r>
+        <w:t xml:space="preserve"> a lot of skills in team and prior learning</w:t>
       </w:r>
     </w:p>
     <w:p/>
     <w:p/>
     <w:p>
       <w:r>
-        <w:lastRenderedPageBreak/>
+        <w:t>•What could be improved</w:t>
+      </w:r>
+    </w:p>
+    <w:p>
+      <w:pPr>
+        <w:pStyle w:val="ListParagraph"/>
+        <w:numPr>
+          <w:ilvl w:val="0"/>
+          <w:numId w:val="1"/>
+        </w:numPr>
+      </w:pPr>
+      <w:r>
+        <w:t>Much less then prior sprints</w:t>
+      </w:r>
+      <w:r>
+        <w:t>- Team more seasoned</w:t>
+      </w:r>
+    </w:p>
+    <w:p>
+      <w:pPr>
+        <w:pStyle w:val="ListParagraph"/>
+        <w:numPr>
+          <w:ilvl w:val="0"/>
+          <w:numId w:val="1"/>
+        </w:numPr>
+      </w:pPr>
+      <w:r>
+        <w:t xml:space="preserve">Add more details as to what we are planning to pre-empt </w:t>
+      </w:r>
+      <w:r>
+        <w:t>conflict</w:t>
+      </w:r>
+      <w:r>
+        <w:t xml:space="preserve"> in Dev</w:t>
+      </w:r>
+      <w:r>
+        <w:t>elopment</w:t>
+      </w:r>
+    </w:p>
+    <w:p>
+      <w:pPr>
+        <w:pStyle w:val="ListParagraph"/>
+        <w:numPr>
+          <w:ilvl w:val="0"/>
+          <w:numId w:val="1"/>
+        </w:numPr>
+      </w:pPr>
+      <w:r>
+        <w:t xml:space="preserve">Coordinate the </w:t>
+      </w:r>
+      <w:r>
+        <w:t>functionality</w:t>
+      </w:r>
+      <w:r>
+        <w:t xml:space="preserve"> to one person instead of two – more modular </w:t>
+      </w:r>
+      <w:r>
+        <w:t xml:space="preserve"> </w:t>
+      </w:r>
+    </w:p>
+    <w:p/>
+    <w:p>
+      <w:r>
+        <w:t>•What will we commit to improve in the next Sprint</w:t>
+      </w:r>
+    </w:p>
+    <w:p>
+      <w:pPr>
+        <w:numPr>
+          <w:ilvl w:val="0"/>
+          <w:numId w:val="1"/>
+        </w:numPr>
+      </w:pPr>
+      <w:r>
+        <w:t>Take May off</w:t>
+      </w:r>
+    </w:p>
+    <w:p>
+      <w:pPr>
+        <w:numPr>
+          <w:ilvl w:val="0"/>
+          <w:numId w:val="1"/>
+        </w:numPr>
+      </w:pPr>
+      <w:r>
+        <w:t xml:space="preserve">Update unit tests more </w:t>
+      </w:r>
+      <w:r>
+        <w:t>proactivity</w:t>
+      </w:r>
+      <w:r>
+        <w:t xml:space="preserve"> for better TDD</w:t>
+      </w:r>
+    </w:p>
+    <w:p>
+      <w:r>
+        <w:tab/>
+      </w:r>
+      <w:r>
+        <w:t xml:space="preserve"> </w:t>
+      </w:r>
+    </w:p>
+    <w:p>
+      <w:r>
         <w:t xml:space="preserve">Closing: </w:t>
       </w:r>
       <w:r>
         <w:t xml:space="preserve"> </w:t>
+      </w:r>
+    </w:p>
+    <w:p>
+      <w:pPr>
+        <w:numPr>
+          <w:ilvl w:val="0"/>
+          <w:numId w:val="1"/>
+        </w:numPr>
+      </w:pPr>
+      <w:r>
+        <w:t>End of project</w:t>
       </w:r>
     </w:p>
     <w:sectPr>
@@ -350,6 +614,119 @@
 <file path=word/numbering.xml><?xml version="1.0" encoding="utf-8"?>
 <w:numbering xmlns:wpc="http://schemas.microsoft.com/office/word/2010/wordprocessingCanvas" xmlns:cx="http://schemas.microsoft.com/office/drawing/2014/chartex" xmlns:cx1="http://schemas.microsoft.com/office/drawing/2015/9/8/chartex" xmlns:cx2="http://schemas.microsoft.com/office/drawing/2015/10/21/chartex" xmlns:cx3="http://schemas.microsoft.com/office/drawing/2016/5/9/chartex" xmlns:cx4="http://schemas.microsoft.com/office/drawing/2016/5/10/chartex" xmlns:cx5="http://schemas.microsoft.com/office/drawing/2016/5/11/chartex" xmlns:cx6="http://schemas.microsoft.com/office/drawing/2016/5/12/chartex" xmlns:cx7="http://schemas.microsoft.com/office/drawing/2016/5/13/chartex" xmlns:cx8="http://schemas.microsoft.com/office/drawing/2016/5/14/chartex" xmlns:mc="http://schemas.openxmlformats.org/markup-compatibility/2006" xmlns:aink="http://schemas.microsoft.com/office/drawing/2016/ink" xmlns:am3d="http://schemas.microsoft.com/office/drawing/2017/model3d" xmlns:o="urn:schemas-microsoft-com:office:office" xmlns:r="http://schemas.openxmlformats.org/officeDocument/2006/relationships" xmlns:m="http://schemas.openxmlformats.org/officeDocument/2006/math" xmlns:v="urn:schemas-microsoft-com:vml" xmlns:wp14="http://schemas.microsoft.com/office/word/2010/wordprocessingDrawing" xmlns:wp="http://schemas.openxmlformats.org/drawingml/2006/wordprocessingDrawing" xmlns:w10="urn:schemas-microsoft-com:office:word" xmlns:w="http://schemas.openxmlformats.org/wordprocessingml/2006/main" xmlns:w14="http://schemas.microsoft.com/office/word/2010/wordml" xmlns:w15="http://schemas.microsoft.com/office/word/2012/wordml" xmlns:w16cid="http://schemas.microsoft.com/office/word/2016/wordml/cid" xmlns:w16se="http://schemas.microsoft.com/office/word/2015/wordml/symex" xmlns:wpg="http://schemas.microsoft.com/office/word/2010/wordprocessingGroup" xmlns:wpi="http://schemas.microsoft.com/office/word/2010/wordprocessingInk" xmlns:wne="http://schemas.microsoft.com/office/word/2006/wordml" xmlns:wps="http://schemas.microsoft.com/office/word/2010/wordprocessingShape" mc:Ignorable="w14 w15 w16se w16cid wp14">
   <w:abstractNum w:abstractNumId="0" w15:restartNumberingAfterBreak="0">
+    <w:nsid w:val="338658AD"/>
+    <w:multiLevelType w:val="hybridMultilevel"/>
+    <w:tmpl w:val="5096DEFA"/>
+    <w:lvl w:ilvl="0" w:tplc="04090001">
+      <w:start w:val="1"/>
+      <w:numFmt w:val="bullet"/>
+      <w:lvlText w:val=""/>
+      <w:lvlJc w:val="left"/>
+      <w:pPr>
+        <w:ind w:left="720" w:hanging="360"/>
+      </w:pPr>
+      <w:rPr>
+        <w:rFonts w:ascii="Symbol" w:hAnsi="Symbol" w:hint="default"/>
+      </w:rPr>
+    </w:lvl>
+    <w:lvl w:ilvl="1" w:tplc="04090003">
+      <w:start w:val="1"/>
+      <w:numFmt w:val="bullet"/>
+      <w:lvlText w:val="o"/>
+      <w:lvlJc w:val="left"/>
+      <w:pPr>
+        <w:ind w:left="1440" w:hanging="360"/>
+      </w:pPr>
+      <w:rPr>
+        <w:rFonts w:ascii="Courier New" w:hAnsi="Courier New" w:cs="Courier New" w:hint="default"/>
+      </w:rPr>
+    </w:lvl>
+    <w:lvl w:ilvl="2" w:tplc="04090005" w:tentative="1">
+      <w:start w:val="1"/>
+      <w:numFmt w:val="bullet"/>
+      <w:lvlText w:val=""/>
+      <w:lvlJc w:val="left"/>
+      <w:pPr>
+        <w:ind w:left="2160" w:hanging="360"/>
+      </w:pPr>
+      <w:rPr>
+        <w:rFonts w:ascii="Wingdings" w:hAnsi="Wingdings" w:hint="default"/>
+      </w:rPr>
+    </w:lvl>
+    <w:lvl w:ilvl="3" w:tplc="04090001" w:tentative="1">
+      <w:start w:val="1"/>
+      <w:numFmt w:val="bullet"/>
+      <w:lvlText w:val=""/>
+      <w:lvlJc w:val="left"/>
+      <w:pPr>
+        <w:ind w:left="2880" w:hanging="360"/>
+      </w:pPr>
+      <w:rPr>
+        <w:rFonts w:ascii="Symbol" w:hAnsi="Symbol" w:hint="default"/>
+      </w:rPr>
+    </w:lvl>
+    <w:lvl w:ilvl="4" w:tplc="04090003" w:tentative="1">
+      <w:start w:val="1"/>
+      <w:numFmt w:val="bullet"/>
+      <w:lvlText w:val="o"/>
+      <w:lvlJc w:val="left"/>
+      <w:pPr>
+        <w:ind w:left="3600" w:hanging="360"/>
+      </w:pPr>
+      <w:rPr>
+        <w:rFonts w:ascii="Courier New" w:hAnsi="Courier New" w:cs="Courier New" w:hint="default"/>
+      </w:rPr>
+    </w:lvl>
+    <w:lvl w:ilvl="5" w:tplc="04090005" w:tentative="1">
+      <w:start w:val="1"/>
+      <w:numFmt w:val="bullet"/>
+      <w:lvlText w:val=""/>
+      <w:lvlJc w:val="left"/>
+      <w:pPr>
+        <w:ind w:left="4320" w:hanging="360"/>
+      </w:pPr>
+      <w:rPr>
+        <w:rFonts w:ascii="Wingdings" w:hAnsi="Wingdings" w:hint="default"/>
+      </w:rPr>
+    </w:lvl>
+    <w:lvl w:ilvl="6" w:tplc="04090001" w:tentative="1">
+      <w:start w:val="1"/>
+      <w:numFmt w:val="bullet"/>
+      <w:lvlText w:val=""/>
+      <w:lvlJc w:val="left"/>
+      <w:pPr>
+        <w:ind w:left="5040" w:hanging="360"/>
+      </w:pPr>
+      <w:rPr>
+        <w:rFonts w:ascii="Symbol" w:hAnsi="Symbol" w:hint="default"/>
+      </w:rPr>
+    </w:lvl>
+    <w:lvl w:ilvl="7" w:tplc="04090003" w:tentative="1">
+      <w:start w:val="1"/>
+      <w:numFmt w:val="bullet"/>
+      <w:lvlText w:val="o"/>
+      <w:lvlJc w:val="left"/>
+      <w:pPr>
+        <w:ind w:left="5760" w:hanging="360"/>
+      </w:pPr>
+      <w:rPr>
+        <w:rFonts w:ascii="Courier New" w:hAnsi="Courier New" w:cs="Courier New" w:hint="default"/>
+      </w:rPr>
+    </w:lvl>
+    <w:lvl w:ilvl="8" w:tplc="04090005" w:tentative="1">
+      <w:start w:val="1"/>
+      <w:numFmt w:val="bullet"/>
+      <w:lvlText w:val=""/>
+      <w:lvlJc w:val="left"/>
+      <w:pPr>
+        <w:ind w:left="6480" w:hanging="360"/>
+      </w:pPr>
+      <w:rPr>
+        <w:rFonts w:ascii="Wingdings" w:hAnsi="Wingdings" w:hint="default"/>
+      </w:rPr>
+    </w:lvl>
+  </w:abstractNum>
+  <w:abstractNum w:abstractNumId="1" w15:restartNumberingAfterBreak="0">
     <w:nsid w:val="4E986E85"/>
     <w:multiLevelType w:val="hybridMultilevel"/>
     <w:tmpl w:val="690A0BF8"/>
@@ -462,6 +839,9 @@
     </w:lvl>
   </w:abstractNum>
   <w:num w:numId="1">
+    <w:abstractNumId w:val="1"/>
+  </w:num>
+  <w:num w:numId="2">
     <w:abstractNumId w:val="0"/>
   </w:num>
 </w:numbering>

</xml_diff>